<commit_message>
Implementação de JWT (autenticação) + authcontroller (100% funcional) - sem melhorias
</commit_message>
<xml_diff>
--- a/Documentacao.docx
+++ b/Documentacao.docx
@@ -3,6 +3,11 @@
 <w:document xmlns:wpc="http://schemas.microsoft.com/office/word/2010/wordprocessingCanvas" xmlns:cx="http://schemas.microsoft.com/office/drawing/2014/chartex" xmlns:cx1="http://schemas.microsoft.com/office/drawing/2015/9/8/chartex" xmlns:cx2="http://schemas.microsoft.com/office/drawing/2015/10/21/chartex" xmlns:cx3="http://schemas.microsoft.com/office/drawing/2016/5/9/chartex" xmlns:cx4="http://schemas.microsoft.com/office/drawing/2016/5/10/chartex" xmlns:cx5="http://schemas.microsoft.com/office/drawing/2016/5/11/chartex" xmlns:cx6="http://schemas.microsoft.com/office/drawing/2016/5/12/chartex" xmlns:cx7="http://schemas.microsoft.com/office/drawing/2016/5/13/chartex" xmlns:cx8="http://schemas.microsoft.com/office/drawing/2016/5/14/chartex" xmlns:mc="http://schemas.openxmlformats.org/markup-compatibility/2006" xmlns:aink="http://schemas.microsoft.com/office/drawing/2016/ink" xmlns:am3d="http://schemas.microsoft.com/office/drawing/2017/model3d" xmlns:o="urn:schemas-microsoft-com:office:office" xmlns:oel="http://schemas.microsoft.com/office/2019/extlst" xmlns:r="http://schemas.openxmlformats.org/officeDocument/2006/relationships" xmlns:m="http://schemas.openxmlformats.org/officeDocument/2006/math" xmlns:v="urn:schemas-microsoft-com:vml" xmlns:wp14="http://schemas.microsoft.com/office/word/2010/wordprocessingDrawing" xmlns:wp="http://schemas.openxmlformats.org/drawingml/2006/wordprocessingDrawing" xmlns:w10="urn:schemas-microsoft-com:office:word" xmlns:w="http://schemas.openxmlformats.org/wordprocessingml/2006/main" xmlns:w14="http://schemas.microsoft.com/office/word/2010/wordml" xmlns:w15="http://schemas.microsoft.com/office/word/2012/wordml" xmlns:w16cex="http://schemas.microsoft.com/office/word/2018/wordml/cex" xmlns:w16cid="http://schemas.microsoft.com/office/word/2016/wordml/cid" xmlns:w16="http://schemas.microsoft.com/office/word/2018/wordml" xmlns:w16du="http://schemas.microsoft.com/office/word/2023/wordml/word16du" xmlns:w16sdtdh="http://schemas.microsoft.com/office/word/2020/wordml/sdtdatahash" xmlns:w16sdtfl="http://schemas.microsoft.com/office/word/2024/wordml/sdtformatlock" xmlns:w16se="http://schemas.microsoft.com/office/word/2015/wordml/symex" xmlns:wpg="http://schemas.microsoft.com/office/word/2010/wordprocessingGroup" xmlns:wpi="http://schemas.microsoft.com/office/word/2010/wordprocessingInk" xmlns:wne="http://schemas.microsoft.com/office/word/2006/wordml" xmlns:wps="http://schemas.microsoft.com/office/word/2010/wordprocessingShape" mc:Ignorable="w14 w15 w16se w16cid w16 w16cex w16sdtdh w16sdtfl w16du wp14">
   <w:body>
     <w:p>
+      <w:r>
+        <w:t>Uma navigation property é uma propriedade em uma entidade que permite navegar e acessar diretamente os objetos relacionados em outra tabela/entidade do banco de dados.</w:t>
+      </w:r>
+    </w:p>
+    <w:p>
       <w:pPr>
         <w:pStyle w:val="Ttulo2"/>
       </w:pPr>
@@ -164,6 +169,7 @@
         <w:rPr>
           <w:lang w:val="en-US"/>
         </w:rPr>
+        <w:lastRenderedPageBreak/>
         <w:t xml:space="preserve">      </w:t>
       </w:r>
       <w:r>
@@ -177,7 +183,6 @@
     </w:p>
     <w:p>
       <w:r>
-        <w:lastRenderedPageBreak/>
         <w:t xml:space="preserve">      - DeleteBehavior.Restrict: impede apagar registro principal se houver dependentes</w:t>
       </w:r>
     </w:p>
@@ -443,6 +448,7 @@
           <w:b/>
           <w:lang w:val="pt-BR"/>
         </w:rPr>
+        <w:lastRenderedPageBreak/>
         <w:t>Microsoft.IdentityModel.Tokens</w:t>
       </w:r>
       <w:r>
@@ -504,7 +510,6 @@
           <w:b/>
           <w:lang w:val="pt-BR"/>
         </w:rPr>
-        <w:lastRenderedPageBreak/>
         <w:t>Microsoft.Extensions.Configuration</w:t>
       </w:r>
       <w:r>
@@ -1463,6 +1468,7 @@
         <w:rPr>
           <w:lang w:val="pt-BR"/>
         </w:rPr>
+        <w:lastRenderedPageBreak/>
         <w:t xml:space="preserve">Autorização: </w:t>
       </w:r>
       <w:r>
@@ -1511,52 +1517,575 @@
         <w:rPr>
           <w:lang w:val="pt-BR"/>
         </w:rPr>
+        <w:t xml:space="preserve">Função: recepção/funcionário regista novo </w:t>
+      </w:r>
+      <w:r>
+        <w:rPr>
+          <w:u w:val="single"/>
+          <w:lang w:val="pt-BR"/>
+        </w:rPr>
+        <w:t>User</w:t>
+      </w:r>
+      <w:r>
+        <w:rPr>
+          <w:lang w:val="pt-BR"/>
+        </w:rPr>
+        <w:t xml:space="preserve"> (membro ou funcionário). Chama </w:t>
+      </w:r>
+      <w:r>
+        <w:rPr>
+          <w:u w:val="single"/>
+          <w:lang w:val="pt-BR"/>
+        </w:rPr>
+        <w:t>IAuthService.RegisterAsync</w:t>
+      </w:r>
+      <w:r>
+        <w:rPr>
+          <w:lang w:val="pt-BR"/>
+        </w:rPr>
+        <w:t>.</w:t>
+      </w:r>
+    </w:p>
+    <w:p>
+      <w:pPr>
+        <w:numPr>
+          <w:ilvl w:val="0"/>
+          <w:numId w:val="2"/>
+        </w:numPr>
+        <w:rPr>
+          <w:lang w:val="pt-BR"/>
+        </w:rPr>
+      </w:pPr>
+      <w:r>
+        <w:rPr>
+          <w:b/>
+          <w:lang w:val="pt-BR"/>
+        </w:rPr>
+        <w:t>POST /api/auth/login</w:t>
+      </w:r>
+    </w:p>
+    <w:p>
+      <w:pPr>
+        <w:numPr>
+          <w:ilvl w:val="1"/>
+          <w:numId w:val="2"/>
+        </w:numPr>
+        <w:rPr>
+          <w:lang w:val="pt-BR"/>
+        </w:rPr>
+      </w:pPr>
+      <w:r>
+        <w:rPr>
+          <w:lang w:val="pt-BR"/>
+        </w:rPr>
+        <w:t>Público</w:t>
+      </w:r>
+    </w:p>
+    <w:p>
+      <w:pPr>
+        <w:numPr>
+          <w:ilvl w:val="1"/>
+          <w:numId w:val="2"/>
+        </w:numPr>
+        <w:rPr>
+          <w:lang w:val="pt-BR"/>
+        </w:rPr>
+      </w:pPr>
+      <w:r>
+        <w:rPr>
+          <w:lang w:val="pt-BR"/>
+        </w:rPr>
+        <w:t xml:space="preserve">Modelo: </w:t>
+      </w:r>
+      <w:r>
+        <w:rPr>
+          <w:u w:val="single"/>
+          <w:lang w:val="pt-BR"/>
+        </w:rPr>
+        <w:t>UserLoginDto</w:t>
+      </w:r>
+    </w:p>
+    <w:p>
+      <w:pPr>
+        <w:numPr>
+          <w:ilvl w:val="1"/>
+          <w:numId w:val="2"/>
+        </w:numPr>
+        <w:rPr>
+          <w:lang w:val="pt-BR"/>
+        </w:rPr>
+      </w:pPr>
+      <w:r>
+        <w:rPr>
+          <w:lang w:val="pt-BR"/>
+        </w:rPr>
+        <w:t xml:space="preserve">Função: autentica e retorna </w:t>
+      </w:r>
+      <w:r>
+        <w:rPr>
+          <w:u w:val="single"/>
+          <w:lang w:val="pt-BR"/>
+        </w:rPr>
+        <w:t>TokenResponseDto</w:t>
+      </w:r>
+      <w:r>
+        <w:rPr>
+          <w:lang w:val="pt-BR"/>
+        </w:rPr>
+        <w:t xml:space="preserve"> (Access + Refresh). Chama </w:t>
+      </w:r>
+      <w:r>
+        <w:rPr>
+          <w:u w:val="single"/>
+          <w:lang w:val="pt-BR"/>
+        </w:rPr>
+        <w:t>IAuthService.LoginAsync</w:t>
+      </w:r>
+      <w:r>
+        <w:rPr>
+          <w:lang w:val="pt-BR"/>
+        </w:rPr>
+        <w:t>.</w:t>
+      </w:r>
+    </w:p>
+    <w:p>
+      <w:pPr>
+        <w:numPr>
+          <w:ilvl w:val="0"/>
+          <w:numId w:val="2"/>
+        </w:numPr>
+        <w:rPr>
+          <w:lang w:val="pt-BR"/>
+        </w:rPr>
+      </w:pPr>
+      <w:r>
+        <w:rPr>
+          <w:b/>
+          <w:lang w:val="pt-BR"/>
+        </w:rPr>
+        <w:t>POST /api/auth/refresh</w:t>
+      </w:r>
+    </w:p>
+    <w:p>
+      <w:pPr>
+        <w:numPr>
+          <w:ilvl w:val="1"/>
+          <w:numId w:val="2"/>
+        </w:numPr>
+        <w:rPr>
+          <w:lang w:val="pt-BR"/>
+        </w:rPr>
+      </w:pPr>
+      <w:r>
+        <w:rPr>
+          <w:lang w:val="pt-BR"/>
+        </w:rPr>
+        <w:t>Público</w:t>
+      </w:r>
+    </w:p>
+    <w:p>
+      <w:pPr>
+        <w:numPr>
+          <w:ilvl w:val="1"/>
+          <w:numId w:val="2"/>
+        </w:numPr>
+        <w:rPr>
+          <w:lang w:val="pt-BR"/>
+        </w:rPr>
+      </w:pPr>
+      <w:r>
+        <w:rPr>
+          <w:lang w:val="pt-BR"/>
+        </w:rPr>
+        <w:t xml:space="preserve">Modelo: </w:t>
+      </w:r>
+      <w:r>
+        <w:rPr>
+          <w:u w:val="single"/>
+          <w:lang w:val="pt-BR"/>
+        </w:rPr>
+        <w:t>RefreshTokenRequestDto</w:t>
+      </w:r>
+      <w:r>
+        <w:rPr>
+          <w:lang w:val="pt-BR"/>
+        </w:rPr>
+        <w:t xml:space="preserve"> (</w:t>
+      </w:r>
+      <w:r>
+        <w:rPr>
+          <w:u w:val="single"/>
+          <w:lang w:val="pt-BR"/>
+        </w:rPr>
+        <w:t>IdUser</w:t>
+      </w:r>
+      <w:r>
+        <w:rPr>
+          <w:lang w:val="pt-BR"/>
+        </w:rPr>
+        <w:t xml:space="preserve">, </w:t>
+      </w:r>
+      <w:r>
+        <w:rPr>
+          <w:u w:val="single"/>
+          <w:lang w:val="pt-BR"/>
+        </w:rPr>
+        <w:t>RefreshToken</w:t>
+      </w:r>
+      <w:r>
+        <w:rPr>
+          <w:lang w:val="pt-BR"/>
+        </w:rPr>
+        <w:t>)</w:t>
+      </w:r>
+    </w:p>
+    <w:p>
+      <w:pPr>
+        <w:numPr>
+          <w:ilvl w:val="1"/>
+          <w:numId w:val="2"/>
+        </w:numPr>
+        <w:rPr>
+          <w:lang w:val="pt-BR"/>
+        </w:rPr>
+      </w:pPr>
+      <w:r>
+        <w:rPr>
+          <w:lang w:val="pt-BR"/>
+        </w:rPr>
+        <w:t xml:space="preserve">Função: troca refresh token por novo par token. Chama </w:t>
+      </w:r>
+      <w:r>
+        <w:rPr>
+          <w:u w:val="single"/>
+          <w:lang w:val="pt-BR"/>
+        </w:rPr>
+        <w:t>IAuthService.RefreshTokensAsync</w:t>
+      </w:r>
+      <w:r>
+        <w:rPr>
+          <w:lang w:val="pt-BR"/>
+        </w:rPr>
+        <w:t>.</w:t>
+      </w:r>
+    </w:p>
+    <w:p>
+      <w:pPr>
+        <w:numPr>
+          <w:ilvl w:val="0"/>
+          <w:numId w:val="2"/>
+        </w:numPr>
+        <w:rPr>
+          <w:lang w:val="pt-BR"/>
+        </w:rPr>
+      </w:pPr>
+      <w:r>
+        <w:rPr>
+          <w:b/>
+          <w:lang w:val="pt-BR"/>
+        </w:rPr>
+        <w:t>POST /api/auth/logout/{idUser}</w:t>
+      </w:r>
+    </w:p>
+    <w:p>
+      <w:pPr>
+        <w:numPr>
+          <w:ilvl w:val="1"/>
+          <w:numId w:val="2"/>
+        </w:numPr>
+        <w:rPr>
+          <w:lang w:val="pt-BR"/>
+        </w:rPr>
+      </w:pPr>
+      <w:r>
+        <w:rPr>
+          <w:b/>
+          <w:lang w:val="pt-BR"/>
+        </w:rPr>
+        <w:t>[Authorize]</w:t>
+      </w:r>
+    </w:p>
+    <w:p>
+      <w:pPr>
+        <w:numPr>
+          <w:ilvl w:val="1"/>
+          <w:numId w:val="2"/>
+        </w:numPr>
+        <w:rPr>
+          <w:lang w:val="pt-BR"/>
+        </w:rPr>
+      </w:pPr>
+      <w:r>
+        <w:rPr>
+          <w:lang w:val="pt-BR"/>
+        </w:rPr>
+        <w:t xml:space="preserve">Função: revoga (marca cancelado) refresh tokens do </w:t>
+      </w:r>
+      <w:r>
+        <w:rPr>
+          <w:u w:val="single"/>
+          <w:lang w:val="pt-BR"/>
+        </w:rPr>
+        <w:t>idUser</w:t>
+      </w:r>
+      <w:r>
+        <w:rPr>
+          <w:lang w:val="pt-BR"/>
+        </w:rPr>
+        <w:t xml:space="preserve">. Chama </w:t>
+      </w:r>
+      <w:r>
+        <w:rPr>
+          <w:u w:val="single"/>
+          <w:lang w:val="pt-BR"/>
+        </w:rPr>
+        <w:t>IAuthService.LogoutAsync</w:t>
+      </w:r>
+      <w:r>
+        <w:rPr>
+          <w:lang w:val="pt-BR"/>
+        </w:rPr>
+        <w:t>.</w:t>
+      </w:r>
+    </w:p>
+    <w:p>
+      <w:pPr>
+        <w:numPr>
+          <w:ilvl w:val="0"/>
+          <w:numId w:val="2"/>
+        </w:numPr>
+        <w:rPr>
+          <w:lang w:val="pt-BR"/>
+        </w:rPr>
+      </w:pPr>
+      <w:r>
+        <w:rPr>
+          <w:b/>
+          <w:lang w:val="pt-BR"/>
+        </w:rPr>
+        <w:t>POST /api/auth/reset-password</w:t>
+      </w:r>
+    </w:p>
+    <w:p>
+      <w:pPr>
+        <w:numPr>
+          <w:ilvl w:val="1"/>
+          <w:numId w:val="2"/>
+        </w:numPr>
+        <w:rPr>
+          <w:lang w:val="pt-BR"/>
+        </w:rPr>
+      </w:pPr>
+      <w:r>
+        <w:rPr>
+          <w:lang w:val="pt-BR"/>
+        </w:rPr>
+        <w:t>Público</w:t>
+      </w:r>
+    </w:p>
+    <w:p>
+      <w:pPr>
+        <w:numPr>
+          <w:ilvl w:val="1"/>
+          <w:numId w:val="2"/>
+        </w:numPr>
+        <w:rPr>
+          <w:lang w:val="pt-BR"/>
+        </w:rPr>
+      </w:pPr>
+      <w:r>
+        <w:rPr>
+          <w:lang w:val="pt-BR"/>
+        </w:rPr>
+        <w:t xml:space="preserve">Body: </w:t>
+      </w:r>
+      <w:r>
+        <w:rPr>
+          <w:b/>
+          <w:lang w:val="pt-BR"/>
+        </w:rPr>
+        <w:t>string email</w:t>
+      </w:r>
+    </w:p>
+    <w:p>
+      <w:pPr>
+        <w:numPr>
+          <w:ilvl w:val="1"/>
+          <w:numId w:val="2"/>
+        </w:numPr>
+        <w:rPr>
+          <w:lang w:val="pt-BR"/>
+        </w:rPr>
+      </w:pPr>
+      <w:r>
+        <w:rPr>
+          <w:lang w:val="pt-BR"/>
+        </w:rPr>
+        <w:t xml:space="preserve">Função: força alteração de password, gera senha temporária e envia por email. Chama </w:t>
+      </w:r>
+      <w:r>
+        <w:rPr>
+          <w:u w:val="single"/>
+          <w:lang w:val="pt-BR"/>
+        </w:rPr>
+        <w:t>IAuthService.ResetPasswordAsync</w:t>
+      </w:r>
+      <w:r>
+        <w:rPr>
+          <w:lang w:val="pt-BR"/>
+        </w:rPr>
+        <w:t>.</w:t>
+      </w:r>
+    </w:p>
+    <w:p>
+      <w:pPr>
+        <w:numPr>
+          <w:ilvl w:val="0"/>
+          <w:numId w:val="2"/>
+        </w:numPr>
+        <w:rPr>
+          <w:lang w:val="pt-BR"/>
+        </w:rPr>
+      </w:pPr>
+      <w:r>
+        <w:rPr>
+          <w:b/>
+          <w:lang w:val="pt-BR"/>
+        </w:rPr>
+        <w:t>POST /api/auth/change-password</w:t>
+      </w:r>
+    </w:p>
+    <w:p>
+      <w:pPr>
+        <w:numPr>
+          <w:ilvl w:val="1"/>
+          <w:numId w:val="2"/>
+        </w:numPr>
+        <w:rPr>
+          <w:lang w:val="pt-BR"/>
+        </w:rPr>
+      </w:pPr>
+      <w:r>
+        <w:rPr>
+          <w:b/>
+          <w:lang w:val="pt-BR"/>
+        </w:rPr>
+        <w:t>[Authorize]</w:t>
+      </w:r>
+    </w:p>
+    <w:p>
+      <w:pPr>
+        <w:numPr>
+          <w:ilvl w:val="1"/>
+          <w:numId w:val="2"/>
+        </w:numPr>
+        <w:rPr>
+          <w:lang w:val="pt-BR"/>
+        </w:rPr>
+      </w:pPr>
+      <w:r>
+        <w:rPr>
+          <w:lang w:val="pt-BR"/>
+        </w:rPr>
+        <w:t xml:space="preserve">Modelo: </w:t>
+      </w:r>
+      <w:r>
+        <w:rPr>
+          <w:u w:val="single"/>
+          <w:lang w:val="pt-BR"/>
+        </w:rPr>
+        <w:t>ChangePasswordDto</w:t>
+      </w:r>
+    </w:p>
+    <w:p>
+      <w:pPr>
+        <w:numPr>
+          <w:ilvl w:val="1"/>
+          <w:numId w:val="2"/>
+        </w:numPr>
+        <w:rPr>
+          <w:lang w:val="pt-BR"/>
+        </w:rPr>
+      </w:pPr>
+      <w:r>
+        <w:rPr>
+          <w:lang w:val="pt-BR"/>
+        </w:rPr>
+        <w:t xml:space="preserve">Função: altera password real do utilizador (valida password atual). Chama </w:t>
+      </w:r>
+      <w:r>
+        <w:rPr>
+          <w:u w:val="single"/>
+          <w:lang w:val="pt-BR"/>
+        </w:rPr>
+        <w:t>IAuthService.ChangePasswordAsync</w:t>
+      </w:r>
+      <w:r>
+        <w:rPr>
+          <w:lang w:val="pt-BR"/>
+        </w:rPr>
+        <w:t>.</w:t>
+      </w:r>
+    </w:p>
+    <w:p>
+      <w:pPr>
+        <w:numPr>
+          <w:ilvl w:val="0"/>
+          <w:numId w:val="2"/>
+        </w:numPr>
+        <w:rPr>
+          <w:lang w:val="pt-BR"/>
+        </w:rPr>
+      </w:pPr>
+      <w:r>
+        <w:rPr>
+          <w:b/>
+          <w:lang w:val="pt-BR"/>
+        </w:rPr>
+        <w:t>POST /api/auth/rotate</w:t>
+      </w:r>
+    </w:p>
+    <w:p>
+      <w:pPr>
+        <w:numPr>
+          <w:ilvl w:val="1"/>
+          <w:numId w:val="2"/>
+        </w:numPr>
+        <w:rPr>
+          <w:lang w:val="pt-BR"/>
+        </w:rPr>
+      </w:pPr>
+      <w:r>
+        <w:rPr>
+          <w:b/>
+          <w:lang w:val="pt-BR"/>
+        </w:rPr>
+        <w:t>[Authorize]</w:t>
+      </w:r>
+    </w:p>
+    <w:p>
+      <w:pPr>
+        <w:numPr>
+          <w:ilvl w:val="1"/>
+          <w:numId w:val="2"/>
+        </w:numPr>
+        <w:rPr>
+          <w:lang w:val="pt-BR"/>
+        </w:rPr>
+      </w:pPr>
+      <w:r>
+        <w:rPr>
+          <w:lang w:val="pt-BR"/>
+        </w:rPr>
         <w:lastRenderedPageBreak/>
-        <w:t xml:space="preserve">Função: recepção/funcionário regista novo </w:t>
-      </w:r>
-      <w:r>
-        <w:rPr>
-          <w:u w:val="single"/>
-          <w:lang w:val="pt-BR"/>
-        </w:rPr>
-        <w:t>User</w:t>
-      </w:r>
-      <w:r>
-        <w:rPr>
-          <w:lang w:val="pt-BR"/>
-        </w:rPr>
-        <w:t xml:space="preserve"> (membro ou funcionário). Chama </w:t>
-      </w:r>
-      <w:r>
-        <w:rPr>
-          <w:u w:val="single"/>
-          <w:lang w:val="pt-BR"/>
-        </w:rPr>
-        <w:t>IAuthService.RegisterAsync</w:t>
-      </w:r>
-      <w:r>
-        <w:rPr>
-          <w:lang w:val="pt-BR"/>
-        </w:rPr>
-        <w:t>.</w:t>
-      </w:r>
-    </w:p>
-    <w:p>
-      <w:pPr>
-        <w:numPr>
-          <w:ilvl w:val="0"/>
-          <w:numId w:val="2"/>
-        </w:numPr>
-        <w:rPr>
-          <w:lang w:val="pt-BR"/>
-        </w:rPr>
-      </w:pPr>
-      <w:r>
-        <w:rPr>
-          <w:b/>
-          <w:lang w:val="pt-BR"/>
-        </w:rPr>
-        <w:t>POST /api/auth/login</w:t>
+        <w:t xml:space="preserve">Modelo: </w:t>
+      </w:r>
+      <w:r>
+        <w:rPr>
+          <w:u w:val="single"/>
+          <w:lang w:val="pt-BR"/>
+        </w:rPr>
+        <w:t>RefreshTokenRequestDto</w:t>
       </w:r>
     </w:p>
     <w:p>
@@ -1573,530 +2102,6 @@
         <w:rPr>
           <w:lang w:val="pt-BR"/>
         </w:rPr>
-        <w:t>Público</w:t>
-      </w:r>
-    </w:p>
-    <w:p>
-      <w:pPr>
-        <w:numPr>
-          <w:ilvl w:val="1"/>
-          <w:numId w:val="2"/>
-        </w:numPr>
-        <w:rPr>
-          <w:lang w:val="pt-BR"/>
-        </w:rPr>
-      </w:pPr>
-      <w:r>
-        <w:rPr>
-          <w:lang w:val="pt-BR"/>
-        </w:rPr>
-        <w:t xml:space="preserve">Modelo: </w:t>
-      </w:r>
-      <w:r>
-        <w:rPr>
-          <w:u w:val="single"/>
-          <w:lang w:val="pt-BR"/>
-        </w:rPr>
-        <w:t>UserLoginDto</w:t>
-      </w:r>
-    </w:p>
-    <w:p>
-      <w:pPr>
-        <w:numPr>
-          <w:ilvl w:val="1"/>
-          <w:numId w:val="2"/>
-        </w:numPr>
-        <w:rPr>
-          <w:lang w:val="pt-BR"/>
-        </w:rPr>
-      </w:pPr>
-      <w:r>
-        <w:rPr>
-          <w:lang w:val="pt-BR"/>
-        </w:rPr>
-        <w:t xml:space="preserve">Função: autentica e retorna </w:t>
-      </w:r>
-      <w:r>
-        <w:rPr>
-          <w:u w:val="single"/>
-          <w:lang w:val="pt-BR"/>
-        </w:rPr>
-        <w:t>TokenResponseDto</w:t>
-      </w:r>
-      <w:r>
-        <w:rPr>
-          <w:lang w:val="pt-BR"/>
-        </w:rPr>
-        <w:t xml:space="preserve"> (Access + Refresh). Chama </w:t>
-      </w:r>
-      <w:r>
-        <w:rPr>
-          <w:u w:val="single"/>
-          <w:lang w:val="pt-BR"/>
-        </w:rPr>
-        <w:t>IAuthService.LoginAsync</w:t>
-      </w:r>
-      <w:r>
-        <w:rPr>
-          <w:lang w:val="pt-BR"/>
-        </w:rPr>
-        <w:t>.</w:t>
-      </w:r>
-    </w:p>
-    <w:p>
-      <w:pPr>
-        <w:numPr>
-          <w:ilvl w:val="0"/>
-          <w:numId w:val="2"/>
-        </w:numPr>
-        <w:rPr>
-          <w:lang w:val="pt-BR"/>
-        </w:rPr>
-      </w:pPr>
-      <w:r>
-        <w:rPr>
-          <w:b/>
-          <w:lang w:val="pt-BR"/>
-        </w:rPr>
-        <w:t>POST /api/auth/refresh</w:t>
-      </w:r>
-    </w:p>
-    <w:p>
-      <w:pPr>
-        <w:numPr>
-          <w:ilvl w:val="1"/>
-          <w:numId w:val="2"/>
-        </w:numPr>
-        <w:rPr>
-          <w:lang w:val="pt-BR"/>
-        </w:rPr>
-      </w:pPr>
-      <w:r>
-        <w:rPr>
-          <w:lang w:val="pt-BR"/>
-        </w:rPr>
-        <w:t>Público</w:t>
-      </w:r>
-    </w:p>
-    <w:p>
-      <w:pPr>
-        <w:numPr>
-          <w:ilvl w:val="1"/>
-          <w:numId w:val="2"/>
-        </w:numPr>
-        <w:rPr>
-          <w:lang w:val="pt-BR"/>
-        </w:rPr>
-      </w:pPr>
-      <w:r>
-        <w:rPr>
-          <w:lang w:val="pt-BR"/>
-        </w:rPr>
-        <w:t xml:space="preserve">Modelo: </w:t>
-      </w:r>
-      <w:r>
-        <w:rPr>
-          <w:u w:val="single"/>
-          <w:lang w:val="pt-BR"/>
-        </w:rPr>
-        <w:t>RefreshTokenRequestDto</w:t>
-      </w:r>
-      <w:r>
-        <w:rPr>
-          <w:lang w:val="pt-BR"/>
-        </w:rPr>
-        <w:t xml:space="preserve"> (</w:t>
-      </w:r>
-      <w:r>
-        <w:rPr>
-          <w:u w:val="single"/>
-          <w:lang w:val="pt-BR"/>
-        </w:rPr>
-        <w:t>IdUser</w:t>
-      </w:r>
-      <w:r>
-        <w:rPr>
-          <w:lang w:val="pt-BR"/>
-        </w:rPr>
-        <w:t xml:space="preserve">, </w:t>
-      </w:r>
-      <w:r>
-        <w:rPr>
-          <w:u w:val="single"/>
-          <w:lang w:val="pt-BR"/>
-        </w:rPr>
-        <w:t>RefreshToken</w:t>
-      </w:r>
-      <w:r>
-        <w:rPr>
-          <w:lang w:val="pt-BR"/>
-        </w:rPr>
-        <w:t>)</w:t>
-      </w:r>
-    </w:p>
-    <w:p>
-      <w:pPr>
-        <w:numPr>
-          <w:ilvl w:val="1"/>
-          <w:numId w:val="2"/>
-        </w:numPr>
-        <w:rPr>
-          <w:lang w:val="pt-BR"/>
-        </w:rPr>
-      </w:pPr>
-      <w:r>
-        <w:rPr>
-          <w:lang w:val="pt-BR"/>
-        </w:rPr>
-        <w:t xml:space="preserve">Função: troca refresh token por novo par token. Chama </w:t>
-      </w:r>
-      <w:r>
-        <w:rPr>
-          <w:u w:val="single"/>
-          <w:lang w:val="pt-BR"/>
-        </w:rPr>
-        <w:t>IAuthService.RefreshTokensAsync</w:t>
-      </w:r>
-      <w:r>
-        <w:rPr>
-          <w:lang w:val="pt-BR"/>
-        </w:rPr>
-        <w:t>.</w:t>
-      </w:r>
-    </w:p>
-    <w:p>
-      <w:pPr>
-        <w:numPr>
-          <w:ilvl w:val="0"/>
-          <w:numId w:val="2"/>
-        </w:numPr>
-        <w:rPr>
-          <w:lang w:val="pt-BR"/>
-        </w:rPr>
-      </w:pPr>
-      <w:r>
-        <w:rPr>
-          <w:b/>
-          <w:lang w:val="pt-BR"/>
-        </w:rPr>
-        <w:t>POST /api/auth/logout/{idUser}</w:t>
-      </w:r>
-    </w:p>
-    <w:p>
-      <w:pPr>
-        <w:numPr>
-          <w:ilvl w:val="1"/>
-          <w:numId w:val="2"/>
-        </w:numPr>
-        <w:rPr>
-          <w:lang w:val="pt-BR"/>
-        </w:rPr>
-      </w:pPr>
-      <w:r>
-        <w:rPr>
-          <w:b/>
-          <w:lang w:val="pt-BR"/>
-        </w:rPr>
-        <w:t>[Authorize]</w:t>
-      </w:r>
-    </w:p>
-    <w:p>
-      <w:pPr>
-        <w:numPr>
-          <w:ilvl w:val="1"/>
-          <w:numId w:val="2"/>
-        </w:numPr>
-        <w:rPr>
-          <w:lang w:val="pt-BR"/>
-        </w:rPr>
-      </w:pPr>
-      <w:r>
-        <w:rPr>
-          <w:lang w:val="pt-BR"/>
-        </w:rPr>
-        <w:t xml:space="preserve">Função: revoga (marca cancelado) refresh tokens do </w:t>
-      </w:r>
-      <w:r>
-        <w:rPr>
-          <w:u w:val="single"/>
-          <w:lang w:val="pt-BR"/>
-        </w:rPr>
-        <w:t>idUser</w:t>
-      </w:r>
-      <w:r>
-        <w:rPr>
-          <w:lang w:val="pt-BR"/>
-        </w:rPr>
-        <w:t xml:space="preserve">. Chama </w:t>
-      </w:r>
-      <w:r>
-        <w:rPr>
-          <w:u w:val="single"/>
-          <w:lang w:val="pt-BR"/>
-        </w:rPr>
-        <w:t>IAuthService.LogoutAsync</w:t>
-      </w:r>
-      <w:r>
-        <w:rPr>
-          <w:lang w:val="pt-BR"/>
-        </w:rPr>
-        <w:t>.</w:t>
-      </w:r>
-    </w:p>
-    <w:p>
-      <w:pPr>
-        <w:numPr>
-          <w:ilvl w:val="0"/>
-          <w:numId w:val="2"/>
-        </w:numPr>
-        <w:rPr>
-          <w:lang w:val="pt-BR"/>
-        </w:rPr>
-      </w:pPr>
-      <w:r>
-        <w:rPr>
-          <w:b/>
-          <w:lang w:val="pt-BR"/>
-        </w:rPr>
-        <w:t>POST /api/auth/reset-password</w:t>
-      </w:r>
-    </w:p>
-    <w:p>
-      <w:pPr>
-        <w:numPr>
-          <w:ilvl w:val="1"/>
-          <w:numId w:val="2"/>
-        </w:numPr>
-        <w:rPr>
-          <w:lang w:val="pt-BR"/>
-        </w:rPr>
-      </w:pPr>
-      <w:r>
-        <w:rPr>
-          <w:lang w:val="pt-BR"/>
-        </w:rPr>
-        <w:t>Público</w:t>
-      </w:r>
-    </w:p>
-    <w:p>
-      <w:pPr>
-        <w:numPr>
-          <w:ilvl w:val="1"/>
-          <w:numId w:val="2"/>
-        </w:numPr>
-        <w:rPr>
-          <w:lang w:val="pt-BR"/>
-        </w:rPr>
-      </w:pPr>
-      <w:r>
-        <w:rPr>
-          <w:lang w:val="pt-BR"/>
-        </w:rPr>
-        <w:t xml:space="preserve">Body: </w:t>
-      </w:r>
-      <w:r>
-        <w:rPr>
-          <w:b/>
-          <w:lang w:val="pt-BR"/>
-        </w:rPr>
-        <w:t>string email</w:t>
-      </w:r>
-    </w:p>
-    <w:p>
-      <w:pPr>
-        <w:numPr>
-          <w:ilvl w:val="1"/>
-          <w:numId w:val="2"/>
-        </w:numPr>
-        <w:rPr>
-          <w:lang w:val="pt-BR"/>
-        </w:rPr>
-      </w:pPr>
-      <w:r>
-        <w:rPr>
-          <w:lang w:val="pt-BR"/>
-        </w:rPr>
-        <w:t xml:space="preserve">Função: força alteração de password, gera senha temporária e envia por email. Chama </w:t>
-      </w:r>
-      <w:r>
-        <w:rPr>
-          <w:u w:val="single"/>
-          <w:lang w:val="pt-BR"/>
-        </w:rPr>
-        <w:t>IAuthService.ResetPasswordAsync</w:t>
-      </w:r>
-      <w:r>
-        <w:rPr>
-          <w:lang w:val="pt-BR"/>
-        </w:rPr>
-        <w:t>.</w:t>
-      </w:r>
-    </w:p>
-    <w:p>
-      <w:pPr>
-        <w:numPr>
-          <w:ilvl w:val="0"/>
-          <w:numId w:val="2"/>
-        </w:numPr>
-        <w:rPr>
-          <w:lang w:val="pt-BR"/>
-        </w:rPr>
-      </w:pPr>
-      <w:r>
-        <w:rPr>
-          <w:b/>
-          <w:lang w:val="pt-BR"/>
-        </w:rPr>
-        <w:t>POST /api/auth/change-password</w:t>
-      </w:r>
-    </w:p>
-    <w:p>
-      <w:pPr>
-        <w:numPr>
-          <w:ilvl w:val="1"/>
-          <w:numId w:val="2"/>
-        </w:numPr>
-        <w:rPr>
-          <w:lang w:val="pt-BR"/>
-        </w:rPr>
-      </w:pPr>
-      <w:r>
-        <w:rPr>
-          <w:b/>
-          <w:lang w:val="pt-BR"/>
-        </w:rPr>
-        <w:t>[Authorize]</w:t>
-      </w:r>
-    </w:p>
-    <w:p>
-      <w:pPr>
-        <w:numPr>
-          <w:ilvl w:val="1"/>
-          <w:numId w:val="2"/>
-        </w:numPr>
-        <w:rPr>
-          <w:lang w:val="pt-BR"/>
-        </w:rPr>
-      </w:pPr>
-      <w:r>
-        <w:rPr>
-          <w:lang w:val="pt-BR"/>
-        </w:rPr>
-        <w:t xml:space="preserve">Modelo: </w:t>
-      </w:r>
-      <w:r>
-        <w:rPr>
-          <w:u w:val="single"/>
-          <w:lang w:val="pt-BR"/>
-        </w:rPr>
-        <w:t>ChangePasswordDto</w:t>
-      </w:r>
-    </w:p>
-    <w:p>
-      <w:pPr>
-        <w:numPr>
-          <w:ilvl w:val="1"/>
-          <w:numId w:val="2"/>
-        </w:numPr>
-        <w:rPr>
-          <w:lang w:val="pt-BR"/>
-        </w:rPr>
-      </w:pPr>
-      <w:r>
-        <w:rPr>
-          <w:lang w:val="pt-BR"/>
-        </w:rPr>
-        <w:t xml:space="preserve">Função: altera password real do utilizador (valida password atual). Chama </w:t>
-      </w:r>
-      <w:r>
-        <w:rPr>
-          <w:u w:val="single"/>
-          <w:lang w:val="pt-BR"/>
-        </w:rPr>
-        <w:t>IAuthService.ChangePasswordAsync</w:t>
-      </w:r>
-      <w:r>
-        <w:rPr>
-          <w:lang w:val="pt-BR"/>
-        </w:rPr>
-        <w:t>.</w:t>
-      </w:r>
-    </w:p>
-    <w:p>
-      <w:pPr>
-        <w:numPr>
-          <w:ilvl w:val="0"/>
-          <w:numId w:val="2"/>
-        </w:numPr>
-        <w:rPr>
-          <w:lang w:val="pt-BR"/>
-        </w:rPr>
-      </w:pPr>
-      <w:r>
-        <w:rPr>
-          <w:b/>
-          <w:lang w:val="pt-BR"/>
-        </w:rPr>
-        <w:t>POST /api/auth/rotate</w:t>
-      </w:r>
-    </w:p>
-    <w:p>
-      <w:pPr>
-        <w:numPr>
-          <w:ilvl w:val="1"/>
-          <w:numId w:val="2"/>
-        </w:numPr>
-        <w:rPr>
-          <w:lang w:val="pt-BR"/>
-        </w:rPr>
-      </w:pPr>
-      <w:r>
-        <w:rPr>
-          <w:b/>
-          <w:lang w:val="pt-BR"/>
-        </w:rPr>
-        <w:t>[Authorize]</w:t>
-      </w:r>
-    </w:p>
-    <w:p>
-      <w:pPr>
-        <w:numPr>
-          <w:ilvl w:val="1"/>
-          <w:numId w:val="2"/>
-        </w:numPr>
-        <w:rPr>
-          <w:lang w:val="pt-BR"/>
-        </w:rPr>
-      </w:pPr>
-      <w:r>
-        <w:rPr>
-          <w:lang w:val="pt-BR"/>
-        </w:rPr>
-        <w:t xml:space="preserve">Modelo: </w:t>
-      </w:r>
-      <w:r>
-        <w:rPr>
-          <w:u w:val="single"/>
-          <w:lang w:val="pt-BR"/>
-        </w:rPr>
-        <w:t>RefreshTokenRequestDto</w:t>
-      </w:r>
-    </w:p>
-    <w:p>
-      <w:pPr>
-        <w:numPr>
-          <w:ilvl w:val="1"/>
-          <w:numId w:val="2"/>
-        </w:numPr>
-        <w:rPr>
-          <w:lang w:val="pt-BR"/>
-        </w:rPr>
-      </w:pPr>
-      <w:r>
-        <w:rPr>
-          <w:lang w:val="pt-BR"/>
-        </w:rPr>
-        <w:lastRenderedPageBreak/>
         <w:t xml:space="preserve">Função: rotaciona refresh token específico (cria novo e marca </w:t>
       </w:r>
       <w:r>
@@ -2669,6 +2674,7 @@
         <w:rPr>
           <w:lang w:val="pt-BR"/>
         </w:rPr>
+        <w:lastRenderedPageBreak/>
         <w:t xml:space="preserve">Valida </w:t>
       </w:r>
       <w:r>
@@ -2726,7 +2732,6 @@
           <w:b/>
           <w:lang w:val="pt-BR"/>
         </w:rPr>
-        <w:lastRenderedPageBreak/>
         <w:t>RotateRefreshTokenAsync(int userId, string refreshToken)</w:t>
       </w:r>
     </w:p>
@@ -3315,6 +3320,7 @@
           <w:u w:val="single"/>
           <w:lang w:val="pt-BR"/>
         </w:rPr>
+        <w:lastRenderedPageBreak/>
         <w:t>EmailService</w:t>
       </w:r>
       <w:r>
@@ -3364,7 +3370,6 @@
         <w:rPr>
           <w:lang w:val="pt-BR"/>
         </w:rPr>
-        <w:lastRenderedPageBreak/>
         <w:t xml:space="preserve">Controllers expõem </w:t>
       </w:r>
       <w:r>
@@ -3889,6 +3894,7 @@
         <w:rPr>
           <w:lang w:val="pt-BR"/>
         </w:rPr>
+        <w:lastRenderedPageBreak/>
         <w:t xml:space="preserve">DbContext / Migrations: </w:t>
       </w:r>
       <w:r>
@@ -3975,7 +3981,6 @@
         <w:rPr>
           <w:lang w:val="pt-BR"/>
         </w:rPr>
-        <w:lastRenderedPageBreak/>
         <w:t xml:space="preserve">Configuração: </w:t>
       </w:r>
       <w:r>

</xml_diff>